<commit_message>
Updated GDD & Imported 3rd person controller package
</commit_message>
<xml_diff>
--- a/AlgorithmAdventureGDD.docx
+++ b/AlgorithmAdventureGDD.docx
@@ -61,7 +61,7 @@
         <w:t xml:space="preserve">This is a </w:t>
       </w:r>
       <w:r>
-        <w:t>first-person shooter</w:t>
+        <w:t>third-person shooter</w:t>
       </w:r>
       <w:r>
         <w:t xml:space="preserve"> </w:t>
@@ -119,18 +119,6 @@
       </w:r>
     </w:p>
     <w:p>
-      <w:r>
-        <w:rPr>
-          <w:b/>
-          <w:bCs/>
-        </w:rPr>
-        <w:t xml:space="preserve">Deadline – </w:t>
-      </w:r>
-      <w:r>
-        <w:t>29/02/2024</w:t>
-      </w:r>
-    </w:p>
-    <w:p>
       <w:pPr>
         <w:pStyle w:val="ListParagraph"/>
         <w:numPr>
@@ -163,7 +151,7 @@
         </w:numPr>
       </w:pPr>
       <w:r>
-        <w:t xml:space="preserve">Suburbs </w:t>
+        <w:t>Forest</w:t>
       </w:r>
     </w:p>
     <w:p>
@@ -175,7 +163,7 @@
         </w:numPr>
       </w:pPr>
       <w:r>
-        <w:t xml:space="preserve">Forest </w:t>
+        <w:t>Farm</w:t>
       </w:r>
     </w:p>
     <w:p>
@@ -533,7 +521,6 @@
         </w:numPr>
       </w:pPr>
       <w:r>
-        <w:lastRenderedPageBreak/>
         <w:t>AI</w:t>
       </w:r>
     </w:p>
@@ -546,6 +533,7 @@
         </w:numPr>
       </w:pPr>
       <w:r>
+        <w:lastRenderedPageBreak/>
         <w:t>Loadout System</w:t>
       </w:r>
     </w:p>

</xml_diff>

<commit_message>
Added Grass & Fence
</commit_message>
<xml_diff>
--- a/AlgorithmAdventureGDD.docx
+++ b/AlgorithmAdventureGDD.docx
@@ -58,19 +58,19 @@
     </w:p>
     <w:p>
       <w:r>
-        <w:t xml:space="preserve">This is a </w:t>
-      </w:r>
-      <w:r>
-        <w:t>third-person shooter</w:t>
+        <w:t>This is a</w:t>
+      </w:r>
+      <w:r>
+        <w:t>n</w:t>
       </w:r>
       <w:r>
         <w:t xml:space="preserve"> </w:t>
       </w:r>
       <w:r>
-        <w:t xml:space="preserve">game </w:t>
-      </w:r>
-      <w:r>
-        <w:t>that</w:t>
+        <w:t>isometric game</w:t>
+      </w:r>
+      <w:r>
+        <w:t xml:space="preserve"> that</w:t>
       </w:r>
       <w:r>
         <w:t xml:space="preserve"> aims to</w:t>
@@ -91,16 +91,16 @@
         <w:t>.</w:t>
       </w:r>
       <w:r>
-        <w:t xml:space="preserve"> The player will be placed </w:t>
-      </w:r>
-      <w:r>
-        <w:t>in</w:t>
-      </w:r>
-      <w:r>
-        <w:t xml:space="preserve"> different scenarios based on the map chosen, and they must solve puzzles to hack into systems and decrypt codes to solve certain problems.</w:t>
-      </w:r>
-      <w:r>
         <w:t xml:space="preserve"> </w:t>
+      </w:r>
+      <w:r>
+        <w:t>Depending on the map, the player will be given a range of algorithms available to them</w:t>
+      </w:r>
+      <w:r>
+        <w:t>,</w:t>
+      </w:r>
+      <w:r>
+        <w:t xml:space="preserve"> in which they must choose the appropriate one to complete their tasks efficiently. </w:t>
       </w:r>
     </w:p>
     <w:p>
@@ -139,7 +139,13 @@
         </w:numPr>
       </w:pPr>
       <w:r>
-        <w:t>Contains two maps:</w:t>
+        <w:t xml:space="preserve">Contains </w:t>
+      </w:r>
+      <w:r>
+        <w:t>one</w:t>
+      </w:r>
+      <w:r>
+        <w:t xml:space="preserve"> maps:</w:t>
       </w:r>
     </w:p>
     <w:p>
@@ -151,43 +157,7 @@
         </w:numPr>
       </w:pPr>
       <w:r>
-        <w:t>Forest</w:t>
-      </w:r>
-    </w:p>
-    <w:p>
-      <w:pPr>
-        <w:pStyle w:val="ListParagraph"/>
-        <w:numPr>
-          <w:ilvl w:val="1"/>
-          <w:numId w:val="11"/>
-        </w:numPr>
-      </w:pPr>
-      <w:r>
         <w:t>Farm</w:t>
-      </w:r>
-    </w:p>
-    <w:p>
-      <w:pPr>
-        <w:pStyle w:val="ListParagraph"/>
-        <w:numPr>
-          <w:ilvl w:val="0"/>
-          <w:numId w:val="11"/>
-        </w:numPr>
-      </w:pPr>
-      <w:r>
-        <w:t>Given a default weapon</w:t>
-      </w:r>
-    </w:p>
-    <w:p>
-      <w:pPr>
-        <w:pStyle w:val="ListParagraph"/>
-        <w:numPr>
-          <w:ilvl w:val="0"/>
-          <w:numId w:val="11"/>
-        </w:numPr>
-      </w:pPr>
-      <w:r>
-        <w:t>Given hacking tools</w:t>
       </w:r>
     </w:p>
     <w:p>
@@ -257,7 +227,29 @@
         <w:t>Design Pilla</w:t>
       </w:r>
       <w:r>
-        <w:t>r: Education, puzzle-solving, first-person shooter</w:t>
+        <w:t>r:</w:t>
+      </w:r>
+    </w:p>
+    <w:p>
+      <w:pPr>
+        <w:pStyle w:val="ListParagraph"/>
+        <w:numPr>
+          <w:ilvl w:val="2"/>
+          <w:numId w:val="15"/>
+        </w:numPr>
+      </w:pPr>
+      <w:r>
+        <w:rPr>
+          <w:b/>
+          <w:bCs/>
+        </w:rPr>
+        <w:t>Farm:</w:t>
+      </w:r>
+      <w:r>
+        <w:t xml:space="preserve"> This map uses the sorting and searching algorithm. The player has to manage a farm with different types of crops and animals, which are going to be transported by a truck. The player gathers what they need around the farm and brings them to the barn. Here, the player uses an appropriate sorting algorithm to sort them into different categories based on what they game wants (such as by colour, price, alphabetical , etc), and they must complete before the truck leaves. This measures the time and steps it takes for the player to sort the item. </w:t>
+      </w:r>
+      <w:r>
+        <w:t>The game will also introduce different challenges, such as limited space, random items, or changing orders. The player will learn how different sorting algorithms work and compare their performance.</w:t>
       </w:r>
     </w:p>
     <w:p>
@@ -437,6 +429,7 @@
         </w:numPr>
       </w:pPr>
       <w:r>
+        <w:lastRenderedPageBreak/>
         <w:t>Trade-offs</w:t>
       </w:r>
     </w:p>
@@ -533,7 +526,6 @@
         </w:numPr>
       </w:pPr>
       <w:r>
-        <w:lastRenderedPageBreak/>
         <w:t>Loadout System</w:t>
       </w:r>
     </w:p>

</xml_diff>

<commit_message>
Added QuickOutline & OutlineSelection Script
This highlights objects
</commit_message>
<xml_diff>
--- a/AlgorithmAdventureGDD.docx
+++ b/AlgorithmAdventureGDD.docx
@@ -151,7 +151,13 @@
         </w:numPr>
       </w:pPr>
       <w:r>
+        <w:t xml:space="preserve">Completed </w:t>
+      </w:r>
+      <w:r>
         <w:t>Village</w:t>
+      </w:r>
+      <w:r>
+        <w:t xml:space="preserve"> Map</w:t>
       </w:r>
     </w:p>
     <w:p>
@@ -219,7 +225,49 @@
         <w:t>:</w:t>
       </w:r>
       <w:r>
-        <w:t xml:space="preserve"> This map uses the sorting and searching algorithm. The player has to manage a farm with different types of crops and animals, which are going to be transported by a truck. The player gathers what they need around the farm and brings them to the barn. Here, the player uses an appropriate sorting algorithm to sort them into different categories based on what they game wants (such as by colour, price, alphabetical , etc), and they must complete before the truck leaves. This measures the time and steps it takes for the player to sort the item. </w:t>
+        <w:t xml:space="preserve"> This map uses the sorting and searching algorithm. The player </w:t>
+      </w:r>
+      <w:r>
+        <w:t>works at</w:t>
+      </w:r>
+      <w:r>
+        <w:t xml:space="preserve"> a </w:t>
+      </w:r>
+      <w:r>
+        <w:t>thriving village</w:t>
+      </w:r>
+      <w:r>
+        <w:t xml:space="preserve"> </w:t>
+      </w:r>
+      <w:r>
+        <w:t>selling</w:t>
+      </w:r>
+      <w:r>
+        <w:t xml:space="preserve"> different types of crops and animals, </w:t>
+      </w:r>
+      <w:r>
+        <w:t>which must be sold by midnight</w:t>
+      </w:r>
+      <w:r>
+        <w:t xml:space="preserve">. The player gathers what they need around the </w:t>
+      </w:r>
+      <w:r>
+        <w:t>village</w:t>
+      </w:r>
+      <w:r>
+        <w:t xml:space="preserve"> and brings </w:t>
+      </w:r>
+      <w:r>
+        <w:t>it back to its shop</w:t>
+      </w:r>
+      <w:r>
+        <w:t xml:space="preserve">. Here, the player uses an appropriate sorting algorithm to sort them into different categories based on what the game wants (such as by colour, price, alphabetical , etc), and they must complete before </w:t>
+      </w:r>
+      <w:r>
+        <w:t>midnight</w:t>
+      </w:r>
+      <w:r>
+        <w:t xml:space="preserve">. This measures the time and steps it takes for the player to sort the item. </w:t>
       </w:r>
       <w:r>
         <w:t>The game will also introduce different challenges, such as limited space, random items, or changing orders. The player will learn how different sorting algorithms work and compare their performance.</w:t>
@@ -344,10 +392,7 @@
         <w:t>: They’ll be given feedback based on</w:t>
       </w:r>
       <w:r>
-        <w:t xml:space="preserve"> </w:t>
-      </w:r>
-      <w:r>
-        <w:t xml:space="preserve">how many points the player </w:t>
+        <w:t xml:space="preserve"> how many points the player </w:t>
       </w:r>
       <w:r>
         <w:t>gained</w:t>
@@ -395,7 +440,7 @@
         </w:numPr>
       </w:pPr>
       <w:r>
-        <w:t>Hacking</w:t>
+        <w:t>Puzzles</w:t>
       </w:r>
     </w:p>
     <w:p>
@@ -407,7 +452,7 @@
         </w:numPr>
       </w:pPr>
       <w:r>
-        <w:t>Puzzles</w:t>
+        <w:t>AI</w:t>
       </w:r>
     </w:p>
     <w:p>
@@ -419,7 +464,22 @@
         </w:numPr>
       </w:pPr>
       <w:r>
-        <w:t>AI</w:t>
+        <w:t>Score System</w:t>
+      </w:r>
+    </w:p>
+    <w:p>
+      <w:pPr>
+        <w:pStyle w:val="ListParagraph"/>
+        <w:numPr>
+          <w:ilvl w:val="0"/>
+          <w:numId w:val="16"/>
+        </w:numPr>
+      </w:pPr>
+      <w:r>
+        <w:t>Components</w:t>
+      </w:r>
+      <w:r>
+        <w:t>:</w:t>
       </w:r>
     </w:p>
     <w:p>
@@ -431,22 +491,7 @@
         </w:numPr>
       </w:pPr>
       <w:r>
-        <w:t>Score System</w:t>
-      </w:r>
-    </w:p>
-    <w:p>
-      <w:pPr>
-        <w:pStyle w:val="ListParagraph"/>
-        <w:numPr>
-          <w:ilvl w:val="0"/>
-          <w:numId w:val="16"/>
-        </w:numPr>
-      </w:pPr>
-      <w:r>
-        <w:t>Components</w:t>
-      </w:r>
-      <w:r>
-        <w:t>:</w:t>
+        <w:t>Background music &amp; environmental sounds</w:t>
       </w:r>
     </w:p>
     <w:p>
@@ -458,7 +503,7 @@
         </w:numPr>
       </w:pPr>
       <w:r>
-        <w:t>Background music &amp; environmental sounds</w:t>
+        <w:t>NPC</w:t>
       </w:r>
     </w:p>
     <w:p>
@@ -470,7 +515,7 @@
         </w:numPr>
       </w:pPr>
       <w:r>
-        <w:t>NPC</w:t>
+        <w:t>Player</w:t>
       </w:r>
     </w:p>
     <w:p>
@@ -483,18 +528,6 @@
       </w:pPr>
       <w:r>
         <w:lastRenderedPageBreak/>
-        <w:t>Player</w:t>
-      </w:r>
-    </w:p>
-    <w:p>
-      <w:pPr>
-        <w:pStyle w:val="ListParagraph"/>
-        <w:numPr>
-          <w:ilvl w:val="1"/>
-          <w:numId w:val="16"/>
-        </w:numPr>
-      </w:pPr>
-      <w:r>
         <w:t>Post Processing</w:t>
       </w:r>
     </w:p>

</xml_diff>